<commit_message>
added meeting 19 notes
</commit_message>
<xml_diff>
--- a/Project Diary.docx
+++ b/Project Diary.docx
@@ -1283,6 +1283,48 @@
     <w:p>
       <w:pPr>
         <w:pStyle w:val="NoSpacing"/>
+        <w:numPr>
+          <w:ilvl w:val="0"/>
+          <w:numId w:val="1"/>
+        </w:numPr>
+        <w:rPr>
+          <w:rFonts w:ascii="Times New Roman" w:hAnsi="Times New Roman" w:cs="Times New Roman"/>
+        </w:rPr>
+      </w:pPr>
+      <w:r>
+        <w:rPr>
+          <w:rFonts w:ascii="Times New Roman" w:hAnsi="Times New Roman" w:cs="Times New Roman"/>
+        </w:rPr>
+        <w:t>(09/03/21) Found correlations between true/predicted labels for toxicity/gender and number of offensive words in a comment.</w:t>
+      </w:r>
+    </w:p>
+    <w:p>
+      <w:pPr>
+        <w:pStyle w:val="NoSpacing"/>
+        <w:numPr>
+          <w:ilvl w:val="0"/>
+          <w:numId w:val="1"/>
+        </w:numPr>
+        <w:rPr>
+          <w:rFonts w:ascii="Times New Roman" w:hAnsi="Times New Roman" w:cs="Times New Roman"/>
+        </w:rPr>
+      </w:pPr>
+      <w:r>
+        <w:rPr>
+          <w:rFonts w:ascii="Times New Roman" w:hAnsi="Times New Roman" w:cs="Times New Roman"/>
+        </w:rPr>
+        <w:t xml:space="preserve">Continued writing paper, </w:t>
+      </w:r>
+      <w:r>
+        <w:rPr>
+          <w:rFonts w:ascii="Times New Roman" w:hAnsi="Times New Roman" w:cs="Times New Roman"/>
+        </w:rPr>
+        <w:t>writing results and solution.</w:t>
+      </w:r>
+    </w:p>
+    <w:p>
+      <w:pPr>
+        <w:pStyle w:val="NoSpacing"/>
         <w:ind w:left="720"/>
         <w:rPr>
           <w:rFonts w:ascii="Times New Roman" w:hAnsi="Times New Roman" w:cs="Times New Roman"/>
@@ -1346,13 +1388,31 @@
         <w:rPr>
           <w:rFonts w:ascii="Times New Roman" w:hAnsi="Times New Roman" w:cs="Times New Roman"/>
         </w:rPr>
-        <w:t xml:space="preserve">Find correlations between true/predicted labels for toxicity/gender and number of </w:t>
-      </w:r>
-      <w:r>
-        <w:rPr>
-          <w:rFonts w:ascii="Times New Roman" w:hAnsi="Times New Roman" w:cs="Times New Roman"/>
-        </w:rPr>
-        <w:t>offensive words in a comment.</w:t>
+        <w:t>Make slides and prepare for talk next week.</w:t>
+      </w:r>
+    </w:p>
+    <w:p>
+      <w:pPr>
+        <w:pStyle w:val="NoSpacing"/>
+        <w:numPr>
+          <w:ilvl w:val="0"/>
+          <w:numId w:val="1"/>
+        </w:numPr>
+        <w:rPr>
+          <w:rFonts w:ascii="Times New Roman" w:hAnsi="Times New Roman" w:cs="Times New Roman"/>
+        </w:rPr>
+      </w:pPr>
+      <w:r>
+        <w:rPr>
+          <w:rFonts w:ascii="Times New Roman" w:hAnsi="Times New Roman" w:cs="Times New Roman"/>
+        </w:rPr>
+        <w:t>Include standard deviation with figures in table</w:t>
+      </w:r>
+      <w:r>
+        <w:rPr>
+          <w:rFonts w:ascii="Times New Roman" w:hAnsi="Times New Roman" w:cs="Times New Roman"/>
+        </w:rPr>
+        <w:t>, add section talking about testing such as including random sampling to show that the results are not just a lucky run.</w:t>
       </w:r>
     </w:p>
     <w:sectPr>

</xml_diff>

<commit_message>
added meeting 20 notes
</commit_message>
<xml_diff>
--- a/Project Diary.docx
+++ b/Project Diary.docx
@@ -1325,6 +1325,48 @@
     <w:p>
       <w:pPr>
         <w:pStyle w:val="NoSpacing"/>
+        <w:numPr>
+          <w:ilvl w:val="0"/>
+          <w:numId w:val="1"/>
+        </w:numPr>
+        <w:rPr>
+          <w:rFonts w:ascii="Times New Roman" w:hAnsi="Times New Roman" w:cs="Times New Roman"/>
+        </w:rPr>
+      </w:pPr>
+      <w:r>
+        <w:rPr>
+          <w:rFonts w:ascii="Times New Roman" w:hAnsi="Times New Roman" w:cs="Times New Roman"/>
+        </w:rPr>
+        <w:t>(18/03/21) Ran models 5 times with different seeds to get means and standard deviation</w:t>
+      </w:r>
+      <w:r>
+        <w:rPr>
+          <w:rFonts w:ascii="Times New Roman" w:hAnsi="Times New Roman" w:cs="Times New Roman"/>
+        </w:rPr>
+        <w:t>.</w:t>
+      </w:r>
+    </w:p>
+    <w:p>
+      <w:pPr>
+        <w:pStyle w:val="NoSpacing"/>
+        <w:numPr>
+          <w:ilvl w:val="0"/>
+          <w:numId w:val="1"/>
+        </w:numPr>
+        <w:rPr>
+          <w:rFonts w:ascii="Times New Roman" w:hAnsi="Times New Roman" w:cs="Times New Roman"/>
+        </w:rPr>
+      </w:pPr>
+      <w:r>
+        <w:rPr>
+          <w:rFonts w:ascii="Times New Roman" w:hAnsi="Times New Roman" w:cs="Times New Roman"/>
+        </w:rPr>
+        <w:t>Created slides and prepared talk for NLP lecture.</w:t>
+      </w:r>
+    </w:p>
+    <w:p>
+      <w:pPr>
+        <w:pStyle w:val="NoSpacing"/>
         <w:ind w:left="720"/>
         <w:rPr>
           <w:rFonts w:ascii="Times New Roman" w:hAnsi="Times New Roman" w:cs="Times New Roman"/>
@@ -1370,50 +1412,179 @@
         <w:rPr>
           <w:rFonts w:ascii="Times New Roman" w:hAnsi="Times New Roman" w:cs="Times New Roman"/>
         </w:rPr>
-        <w:t>Continue writing paper.</w:t>
-      </w:r>
-    </w:p>
-    <w:p>
-      <w:pPr>
-        <w:pStyle w:val="NoSpacing"/>
-        <w:numPr>
-          <w:ilvl w:val="0"/>
-          <w:numId w:val="1"/>
-        </w:numPr>
-        <w:rPr>
-          <w:rFonts w:ascii="Times New Roman" w:hAnsi="Times New Roman" w:cs="Times New Roman"/>
-        </w:rPr>
-      </w:pPr>
-      <w:r>
-        <w:rPr>
-          <w:rFonts w:ascii="Times New Roman" w:hAnsi="Times New Roman" w:cs="Times New Roman"/>
-        </w:rPr>
-        <w:t>Make slides and prepare for talk next week.</w:t>
-      </w:r>
-    </w:p>
-    <w:p>
-      <w:pPr>
-        <w:pStyle w:val="NoSpacing"/>
-        <w:numPr>
-          <w:ilvl w:val="0"/>
-          <w:numId w:val="1"/>
-        </w:numPr>
-        <w:rPr>
-          <w:rFonts w:ascii="Times New Roman" w:hAnsi="Times New Roman" w:cs="Times New Roman"/>
-        </w:rPr>
-      </w:pPr>
-      <w:r>
-        <w:rPr>
-          <w:rFonts w:ascii="Times New Roman" w:hAnsi="Times New Roman" w:cs="Times New Roman"/>
-        </w:rPr>
-        <w:t>Include standard deviation with figures in table</w:t>
-      </w:r>
-      <w:r>
-        <w:rPr>
-          <w:rFonts w:ascii="Times New Roman" w:hAnsi="Times New Roman" w:cs="Times New Roman"/>
-        </w:rPr>
-        <w:t>, add section talking about testing such as including random sampling to show that the results are not just a lucky run.</w:t>
-      </w:r>
+        <w:t>Give NLP talk – arrive 20 mins early to sort out technology.</w:t>
+      </w:r>
+    </w:p>
+    <w:p>
+      <w:pPr>
+        <w:pStyle w:val="NoSpacing"/>
+        <w:numPr>
+          <w:ilvl w:val="0"/>
+          <w:numId w:val="1"/>
+        </w:numPr>
+        <w:rPr>
+          <w:rFonts w:ascii="Times New Roman" w:hAnsi="Times New Roman" w:cs="Times New Roman"/>
+        </w:rPr>
+      </w:pPr>
+      <w:r>
+        <w:rPr>
+          <w:rFonts w:ascii="Times New Roman" w:hAnsi="Times New Roman" w:cs="Times New Roman"/>
+        </w:rPr>
+        <w:t>Continue writing paper</w:t>
+      </w:r>
+      <w:r>
+        <w:rPr>
+          <w:rFonts w:ascii="Times New Roman" w:hAnsi="Times New Roman" w:cs="Times New Roman"/>
+        </w:rPr>
+        <w:t xml:space="preserve"> – </w:t>
+      </w:r>
+      <w:r>
+        <w:rPr>
+          <w:rFonts w:ascii="Times New Roman" w:hAnsi="Times New Roman" w:cs="Times New Roman"/>
+          <w:b/>
+          <w:bCs/>
+        </w:rPr>
+        <w:t>change tables into box plots and compare which is better.</w:t>
+      </w:r>
+    </w:p>
+    <w:p>
+      <w:pPr>
+        <w:pStyle w:val="NoSpacing"/>
+        <w:numPr>
+          <w:ilvl w:val="0"/>
+          <w:numId w:val="1"/>
+        </w:numPr>
+        <w:rPr>
+          <w:rFonts w:ascii="Times New Roman" w:hAnsi="Times New Roman" w:cs="Times New Roman"/>
+        </w:rPr>
+      </w:pPr>
+      <w:r>
+        <w:rPr>
+          <w:rFonts w:ascii="Times New Roman" w:hAnsi="Times New Roman" w:cs="Times New Roman"/>
+        </w:rPr>
+        <w:t>Separate paper into conference and project papers and adapt each</w:t>
+      </w:r>
+      <w:r>
+        <w:rPr>
+          <w:rFonts w:ascii="Times New Roman" w:hAnsi="Times New Roman" w:cs="Times New Roman"/>
+        </w:rPr>
+        <w:t xml:space="preserve"> – </w:t>
+      </w:r>
+      <w:r>
+        <w:rPr>
+          <w:rFonts w:ascii="Times New Roman" w:hAnsi="Times New Roman" w:cs="Times New Roman"/>
+          <w:b/>
+          <w:bCs/>
+        </w:rPr>
+        <w:t>organise meeting</w:t>
+      </w:r>
+      <w:r>
+        <w:rPr>
+          <w:rFonts w:ascii="Times New Roman" w:hAnsi="Times New Roman" w:cs="Times New Roman"/>
+        </w:rPr>
+        <w:t xml:space="preserve"> after writing each one.</w:t>
+      </w:r>
+    </w:p>
+    <w:p>
+      <w:pPr>
+        <w:pStyle w:val="NoSpacing"/>
+        <w:numPr>
+          <w:ilvl w:val="0"/>
+          <w:numId w:val="1"/>
+        </w:numPr>
+        <w:rPr>
+          <w:rFonts w:ascii="Times New Roman" w:hAnsi="Times New Roman" w:cs="Times New Roman"/>
+        </w:rPr>
+      </w:pPr>
+      <w:r>
+        <w:rPr>
+          <w:rFonts w:ascii="Times New Roman" w:hAnsi="Times New Roman" w:cs="Times New Roman"/>
+        </w:rPr>
+        <w:t xml:space="preserve">(Conference) </w:t>
+      </w:r>
+      <w:r>
+        <w:rPr>
+          <w:rFonts w:ascii="Times New Roman" w:hAnsi="Times New Roman" w:cs="Times New Roman"/>
+          <w:b/>
+          <w:bCs/>
+        </w:rPr>
+        <w:t>Add a footnote</w:t>
+      </w:r>
+      <w:r>
+        <w:rPr>
+          <w:rFonts w:ascii="Times New Roman" w:hAnsi="Times New Roman" w:cs="Times New Roman"/>
+        </w:rPr>
+        <w:t xml:space="preserve"> that the code and the data will be available on github after the </w:t>
+      </w:r>
+      <w:r>
+        <w:rPr>
+          <w:rFonts w:ascii="Times New Roman" w:hAnsi="Times New Roman" w:cs="Times New Roman"/>
+        </w:rPr>
+        <w:t xml:space="preserve">conference </w:t>
+      </w:r>
+      <w:r>
+        <w:rPr>
+          <w:rFonts w:ascii="Times New Roman" w:hAnsi="Times New Roman" w:cs="Times New Roman"/>
+        </w:rPr>
+        <w:t>paper has been accepted</w:t>
+      </w:r>
+      <w:r>
+        <w:rPr>
+          <w:rFonts w:ascii="Times New Roman" w:hAnsi="Times New Roman" w:cs="Times New Roman"/>
+        </w:rPr>
+        <w:t>.</w:t>
+      </w:r>
+    </w:p>
+    <w:p>
+      <w:pPr>
+        <w:pStyle w:val="NoSpacing"/>
+        <w:numPr>
+          <w:ilvl w:val="0"/>
+          <w:numId w:val="1"/>
+        </w:numPr>
+        <w:rPr>
+          <w:rFonts w:ascii="Times New Roman" w:hAnsi="Times New Roman" w:cs="Times New Roman"/>
+        </w:rPr>
+      </w:pPr>
+      <w:r>
+        <w:rPr>
+          <w:rFonts w:ascii="Times New Roman" w:hAnsi="Times New Roman" w:cs="Times New Roman"/>
+        </w:rPr>
+        <w:t>(Project) Include fact that gave talk in NLP lecture.</w:t>
+      </w:r>
+    </w:p>
+    <w:p>
+      <w:pPr>
+        <w:pStyle w:val="NoSpacing"/>
+        <w:numPr>
+          <w:ilvl w:val="0"/>
+          <w:numId w:val="1"/>
+        </w:numPr>
+        <w:rPr>
+          <w:rFonts w:ascii="Times New Roman" w:hAnsi="Times New Roman" w:cs="Times New Roman"/>
+        </w:rPr>
+      </w:pPr>
+      <w:r>
+        <w:rPr>
+          <w:rFonts w:ascii="Times New Roman" w:hAnsi="Times New Roman" w:cs="Times New Roman"/>
+        </w:rPr>
+        <w:t>(Oral) Can mention that paper under review</w:t>
+      </w:r>
+      <w:r>
+        <w:rPr>
+          <w:rFonts w:ascii="Times New Roman" w:hAnsi="Times New Roman" w:cs="Times New Roman"/>
+        </w:rPr>
+        <w:t>.</w:t>
+      </w:r>
+    </w:p>
+    <w:p>
+      <w:pPr>
+        <w:pStyle w:val="NoSpacing"/>
+        <w:ind w:left="720"/>
+        <w:rPr>
+          <w:rFonts w:ascii="Times New Roman" w:hAnsi="Times New Roman" w:cs="Times New Roman"/>
+        </w:rPr>
+      </w:pPr>
     </w:p>
     <w:sectPr>
       <w:pgSz w:w="11906" w:h="16838"/>

</xml_diff>